<commit_message>
added Azure ML link
</commit_message>
<xml_diff>
--- a/Documentation/Documentation.docx
+++ b/Documentation/Documentation.docx
@@ -1619,15 +1619,7 @@
         <w:rPr>
           <w:lang w:val="hr-HR"/>
         </w:rPr>
-        <w:t>Mobilne aplikacije su jedno od najvećih tržišta modernog doba. Gotovo svaka osoba na svijetu posjeduje ili je posjedobala barem jedan pametni mobilni uređaj. Zbog velikog broja korisnika, na trgovinama za aplikacije poput Andridoving Google Play Store-a ili iPhoneovog App Store-a postoje aplika</w:t>
-      </w:r>
-      <w:bookmarkStart w:id="1" w:name="_GoBack"/>
-      <w:bookmarkEnd w:id="1"/>
-      <w:r>
-        <w:rPr>
-          <w:lang w:val="hr-HR"/>
-        </w:rPr>
-        <w:t xml:space="preserve">cije za svaku osobu. Neke aplikacije se prodaju više od drugih. Razvojem strojnog učenja otvorila se mogućnost analize tih aplikacija te na temelju raznih čimbenika predvidjeti prodaju aplikacije u razvoju. Upravu ta mogućnost se istražuje u ovom projektu. </w:t>
+        <w:t xml:space="preserve">Mobilne aplikacije su jedno od najvećih tržišta modernog doba. Gotovo svaka osoba na svijetu posjeduje ili je posjedobala barem jedan pametni mobilni uređaj. Zbog velikog broja korisnika, na trgovinama za aplikacije poput Andridoving Google Play Store-a ili iPhoneovog App Store-a postoje aplikacije za svaku osobu. Neke aplikacije se prodaju više od drugih. Razvojem strojnog učenja otvorila se mogućnost analize tih aplikacija te na temelju raznih čimbenika predvidjeti prodaju aplikacije u razvoju. Upravu ta mogućnost se istražuje u ovom projektu. </w:t>
       </w:r>
       <w:r>
         <w:rPr>
@@ -1643,7 +1635,7 @@
           <w:lang w:val="hr-HR"/>
         </w:rPr>
       </w:pPr>
-      <w:bookmarkStart w:id="2" w:name="_Toc49441278"/>
+      <w:bookmarkStart w:id="1" w:name="_Toc49441278"/>
       <w:r>
         <w:rPr>
           <w:lang w:val="hr-HR"/>
@@ -1651,48 +1643,48 @@
         <w:lastRenderedPageBreak/>
         <w:t>2.  ANALIZA PODATAKA</w:t>
       </w:r>
+      <w:bookmarkEnd w:id="1"/>
+    </w:p>
+    <w:p>
+      <w:pPr>
+        <w:rPr>
+          <w:lang w:val="hr-HR"/>
+        </w:rPr>
+      </w:pPr>
+      <w:r>
+        <w:rPr>
+          <w:lang w:val="hr-HR"/>
+        </w:rPr>
+        <w:t xml:space="preserve">Kako bi bilo moguće učenje nad velikom količinom podataka, traženi podaci moraju biti dobro formatirani i uređeni kako učenje nad njima bilo što kvalitetnije. </w:t>
+      </w:r>
+      <w:r>
+        <w:rPr>
+          <w:lang w:val="hr-HR"/>
+        </w:rPr>
+        <w:t xml:space="preserve">Također je bitno raspoznati koji podaci su bitni prilikom učenja </w:t>
+      </w:r>
+      <w:r>
+        <w:rPr>
+          <w:lang w:val="hr-HR"/>
+        </w:rPr>
+        <w:t>te koji ne doprinose kranjem rezultatu.</w:t>
+      </w:r>
+    </w:p>
+    <w:p>
+      <w:pPr>
+        <w:pStyle w:val="Heading2"/>
+        <w:rPr>
+          <w:lang w:val="hr-HR"/>
+        </w:rPr>
+      </w:pPr>
+      <w:bookmarkStart w:id="2" w:name="_Toc49441279"/>
+      <w:r>
+        <w:rPr>
+          <w:lang w:val="hr-HR"/>
+        </w:rPr>
+        <w:t>2.1 Skup podataka</w:t>
+      </w:r>
       <w:bookmarkEnd w:id="2"/>
-    </w:p>
-    <w:p>
-      <w:pPr>
-        <w:rPr>
-          <w:lang w:val="hr-HR"/>
-        </w:rPr>
-      </w:pPr>
-      <w:r>
-        <w:rPr>
-          <w:lang w:val="hr-HR"/>
-        </w:rPr>
-        <w:t xml:space="preserve">Kako bi bilo moguće učenje nad velikom količinom podataka, traženi podaci moraju biti dobro formatirani i uređeni kako učenje nad njima bilo što kvalitetnije. </w:t>
-      </w:r>
-      <w:r>
-        <w:rPr>
-          <w:lang w:val="hr-HR"/>
-        </w:rPr>
-        <w:t xml:space="preserve">Također je bitno raspoznati koji podaci su bitni prilikom učenja </w:t>
-      </w:r>
-      <w:r>
-        <w:rPr>
-          <w:lang w:val="hr-HR"/>
-        </w:rPr>
-        <w:t>te koji ne doprinose kranjem rezultatu.</w:t>
-      </w:r>
-    </w:p>
-    <w:p>
-      <w:pPr>
-        <w:pStyle w:val="Heading2"/>
-        <w:rPr>
-          <w:lang w:val="hr-HR"/>
-        </w:rPr>
-      </w:pPr>
-      <w:bookmarkStart w:id="3" w:name="_Toc49441279"/>
-      <w:r>
-        <w:rPr>
-          <w:lang w:val="hr-HR"/>
-        </w:rPr>
-        <w:t>2.1 Skup podataka</w:t>
-      </w:r>
-      <w:bookmarkEnd w:id="3"/>
     </w:p>
     <w:p>
       <w:pPr>
@@ -2211,7 +2203,7 @@
           <w:lang w:val="hr-HR"/>
         </w:rPr>
       </w:pPr>
-      <w:bookmarkStart w:id="4" w:name="_Toc49441280"/>
+      <w:bookmarkStart w:id="3" w:name="_Toc49441280"/>
       <w:r>
         <w:rPr>
           <w:lang w:val="hr-HR"/>
@@ -2225,7 +2217,7 @@
         </w:rPr>
         <w:t>Azure Machine Learning Classic</w:t>
       </w:r>
-      <w:bookmarkEnd w:id="4"/>
+      <w:bookmarkEnd w:id="3"/>
     </w:p>
     <w:p>
       <w:pPr>
@@ -2328,14 +2320,14 @@
           <w:lang w:val="hr-HR"/>
         </w:rPr>
       </w:pPr>
-      <w:bookmarkStart w:id="5" w:name="_Toc49441281"/>
+      <w:bookmarkStart w:id="4" w:name="_Toc49441281"/>
       <w:r>
         <w:rPr>
           <w:lang w:val="hr-HR"/>
         </w:rPr>
         <w:t>2.2.1 Priprema podataka</w:t>
       </w:r>
-      <w:bookmarkEnd w:id="5"/>
+      <w:bookmarkEnd w:id="4"/>
     </w:p>
     <w:p>
       <w:pPr>
@@ -2833,14 +2825,14 @@
           <w:lang w:val="hr-HR"/>
         </w:rPr>
       </w:pPr>
-      <w:bookmarkStart w:id="6" w:name="_Toc49441282"/>
+      <w:bookmarkStart w:id="5" w:name="_Toc49441282"/>
       <w:r>
         <w:rPr>
           <w:lang w:val="hr-HR"/>
         </w:rPr>
         <w:t>2.2.2 Treniranje modela</w:t>
       </w:r>
-      <w:bookmarkEnd w:id="6"/>
+      <w:bookmarkEnd w:id="5"/>
     </w:p>
     <w:p>
       <w:pPr>
@@ -3251,14 +3243,14 @@
           <w:lang w:val="hr-HR"/>
         </w:rPr>
       </w:pPr>
-      <w:bookmarkStart w:id="7" w:name="_Toc49441283"/>
+      <w:bookmarkStart w:id="6" w:name="_Toc49441283"/>
       <w:r>
         <w:rPr>
           <w:lang w:val="hr-HR"/>
         </w:rPr>
         <w:t>2.2.3 Azure Web service</w:t>
       </w:r>
-      <w:bookmarkEnd w:id="7"/>
+      <w:bookmarkEnd w:id="6"/>
     </w:p>
     <w:p>
       <w:pPr>
@@ -3458,7 +3450,7 @@
           <w:lang w:val="hr-HR"/>
         </w:rPr>
       </w:pPr>
-      <w:bookmarkStart w:id="8" w:name="_Toc49441284"/>
+      <w:bookmarkStart w:id="7" w:name="_Toc49441284"/>
       <w:r>
         <w:rPr>
           <w:lang w:val="hr-HR"/>
@@ -3466,7 +3458,7 @@
         <w:lastRenderedPageBreak/>
         <w:t>3. PROGRAMSKO RJEŠENJE</w:t>
       </w:r>
-      <w:bookmarkEnd w:id="8"/>
+      <w:bookmarkEnd w:id="7"/>
     </w:p>
     <w:p>
       <w:pPr>
@@ -3476,55 +3468,55 @@
           <w:lang w:val="hr-HR"/>
         </w:rPr>
       </w:pPr>
-      <w:bookmarkStart w:id="9" w:name="_Toc49441285"/>
+      <w:bookmarkStart w:id="8" w:name="_Toc49441285"/>
       <w:r>
         <w:rPr>
           <w:lang w:val="hr-HR"/>
         </w:rPr>
         <w:t>3.1 Azure Machine Learning Classic</w:t>
       </w:r>
+      <w:bookmarkEnd w:id="8"/>
+    </w:p>
+    <w:p>
+      <w:pPr>
+        <w:rPr>
+          <w:lang w:val="hr-HR"/>
+        </w:rPr>
+      </w:pPr>
+      <w:r>
+        <w:rPr>
+          <w:lang w:val="hr-HR"/>
+        </w:rPr>
+        <w:t xml:space="preserve">Azure ML unutar svog web servsa nudi primjer pozivanja API-ja kao i detalje kako se API korsiti. </w:t>
+      </w:r>
+      <w:r>
+        <w:rPr>
+          <w:lang w:val="hr-HR"/>
+        </w:rPr>
+        <w:t>Za dovaćanje predikcija je korišten Python programski jezik koji je uklopnjen u sklop web-stranice pomoću Flask framework-a.</w:t>
+      </w:r>
+    </w:p>
+    <w:p>
+      <w:pPr>
+        <w:pStyle w:val="Heading2"/>
+        <w:rPr>
+          <w:lang w:val="hr-HR"/>
+        </w:rPr>
+      </w:pPr>
+      <w:bookmarkStart w:id="9" w:name="_Toc49441286"/>
+      <w:r>
+        <w:rPr>
+          <w:lang w:val="hr-HR"/>
+        </w:rPr>
+        <w:t>3.2 HTML</w:t>
+      </w:r>
+      <w:r>
+        <w:rPr>
+          <w:lang w:val="hr-HR"/>
+        </w:rPr>
+        <w:t>/CSS</w:t>
+      </w:r>
       <w:bookmarkEnd w:id="9"/>
-    </w:p>
-    <w:p>
-      <w:pPr>
-        <w:rPr>
-          <w:lang w:val="hr-HR"/>
-        </w:rPr>
-      </w:pPr>
-      <w:r>
-        <w:rPr>
-          <w:lang w:val="hr-HR"/>
-        </w:rPr>
-        <w:t xml:space="preserve">Azure ML unutar svog web servsa nudi primjer pozivanja API-ja kao i detalje kako se API korsiti. </w:t>
-      </w:r>
-      <w:r>
-        <w:rPr>
-          <w:lang w:val="hr-HR"/>
-        </w:rPr>
-        <w:t>Za dovaćanje predikcija je korišten Python programski jezik koji je uklopnjen u sklop web-stranice pomoću Flask framework-a.</w:t>
-      </w:r>
-    </w:p>
-    <w:p>
-      <w:pPr>
-        <w:pStyle w:val="Heading2"/>
-        <w:rPr>
-          <w:lang w:val="hr-HR"/>
-        </w:rPr>
-      </w:pPr>
-      <w:bookmarkStart w:id="10" w:name="_Toc49441286"/>
-      <w:r>
-        <w:rPr>
-          <w:lang w:val="hr-HR"/>
-        </w:rPr>
-        <w:t>3.2 HTML</w:t>
-      </w:r>
-      <w:r>
-        <w:rPr>
-          <w:lang w:val="hr-HR"/>
-        </w:rPr>
-        <w:t>/CSS</w:t>
-      </w:r>
-      <w:bookmarkEnd w:id="10"/>
     </w:p>
     <w:p>
       <w:pPr>
@@ -4000,7 +3992,7 @@
           <w:lang w:val="hr-HR"/>
         </w:rPr>
       </w:pPr>
-      <w:bookmarkStart w:id="11" w:name="_Toc49441287"/>
+      <w:bookmarkStart w:id="10" w:name="_Toc49441287"/>
       <w:r>
         <w:rPr>
           <w:lang w:val="hr-HR"/>
@@ -4013,7 +4005,7 @@
         </w:rPr>
         <w:t xml:space="preserve"> i jQuery</w:t>
       </w:r>
-      <w:bookmarkEnd w:id="11"/>
+      <w:bookmarkEnd w:id="10"/>
     </w:p>
     <w:p>
       <w:pPr>
@@ -4090,7 +4082,7 @@
           <w:lang w:val="hr-HR"/>
         </w:rPr>
       </w:pPr>
-      <w:bookmarkStart w:id="12" w:name="_Toc49441288"/>
+      <w:bookmarkStart w:id="11" w:name="_Toc49441288"/>
       <w:r>
         <w:rPr>
           <w:lang w:val="hr-HR"/>
@@ -4098,7 +4090,7 @@
         <w:lastRenderedPageBreak/>
         <w:t>3.3.1 „Denormalizacija“</w:t>
       </w:r>
-      <w:bookmarkEnd w:id="12"/>
+      <w:bookmarkEnd w:id="11"/>
     </w:p>
     <w:p>
       <w:pPr>
@@ -4237,7 +4229,7 @@
           <w:lang w:val="hr-HR"/>
         </w:rPr>
       </w:pPr>
-      <w:bookmarkStart w:id="13" w:name="_Toc49441289"/>
+      <w:bookmarkStart w:id="12" w:name="_Toc49441289"/>
       <w:r>
         <w:rPr>
           <w:lang w:val="hr-HR"/>
@@ -4256,7 +4248,7 @@
         </w:rPr>
         <w:t xml:space="preserve"> API</w:t>
       </w:r>
-      <w:bookmarkEnd w:id="13"/>
+      <w:bookmarkEnd w:id="12"/>
     </w:p>
     <w:p>
       <w:pPr>
@@ -4387,14 +4379,14 @@
           <w:lang w:val="hr-HR"/>
         </w:rPr>
       </w:pPr>
-      <w:bookmarkStart w:id="14" w:name="_Toc49441290"/>
+      <w:bookmarkStart w:id="13" w:name="_Toc49441290"/>
       <w:r>
         <w:rPr>
           <w:lang w:val="hr-HR"/>
         </w:rPr>
         <w:t>3.4 Primjer korištenja</w:t>
       </w:r>
-      <w:bookmarkEnd w:id="14"/>
+      <w:bookmarkEnd w:id="13"/>
       <w:r>
         <w:rPr>
           <w:lang w:val="hr-HR"/>
@@ -4755,7 +4747,7 @@
           <w:lang w:val="hr-HR"/>
         </w:rPr>
       </w:pPr>
-      <w:bookmarkStart w:id="15" w:name="_Toc49441291"/>
+      <w:bookmarkStart w:id="14" w:name="_Toc49441291"/>
       <w:r>
         <w:rPr>
           <w:lang w:val="hr-HR"/>
@@ -4775,7 +4767,7 @@
         </w:rPr>
         <w:t>ZAKLJUČAK</w:t>
       </w:r>
-      <w:bookmarkEnd w:id="15"/>
+      <w:bookmarkEnd w:id="14"/>
     </w:p>
     <w:p>
       <w:pPr>
@@ -4848,7 +4840,7 @@
           <w:lang w:val="hr-HR"/>
         </w:rPr>
       </w:pPr>
-      <w:bookmarkStart w:id="16" w:name="_Toc49441292"/>
+      <w:bookmarkStart w:id="15" w:name="_Toc49441292"/>
       <w:r>
         <w:rPr>
           <w:lang w:val="hr-HR"/>
@@ -4856,7 +4848,7 @@
         <w:lastRenderedPageBreak/>
         <w:t>5. POVEZNICE I LITERATURA</w:t>
       </w:r>
-      <w:bookmarkEnd w:id="16"/>
+      <w:bookmarkEnd w:id="15"/>
     </w:p>
     <w:p>
       <w:pPr>
@@ -4906,7 +4898,15 @@
         <w:rPr>
           <w:lang w:val="hr-HR"/>
         </w:rPr>
-        <w:t>Direktan zahtjev na Azure ML servis se može poslati na:</w:t>
+        <w:t>Direktan zahtjev na Azure ML servis se može po</w:t>
+      </w:r>
+      <w:bookmarkStart w:id="16" w:name="_GoBack"/>
+      <w:bookmarkEnd w:id="16"/>
+      <w:r>
+        <w:rPr>
+          <w:lang w:val="hr-HR"/>
+        </w:rPr>
+        <w:t>slati na:</w:t>
       </w:r>
     </w:p>
     <w:p>
@@ -4977,6 +4977,39 @@
         <w:rPr>
           <w:lang w:val="hr-HR"/>
         </w:rPr>
+        <w:t>Model na Azure ML-u se može vidjeti na:</w:t>
+      </w:r>
+    </w:p>
+    <w:p>
+      <w:pPr>
+        <w:pStyle w:val="ListParagraph"/>
+        <w:numPr>
+          <w:ilvl w:val="0"/>
+          <w:numId w:val="5"/>
+        </w:numPr>
+        <w:rPr>
+          <w:lang w:val="hr-HR"/>
+        </w:rPr>
+      </w:pPr>
+      <w:hyperlink r:id="rId25" w:anchor="Workspaces/Experiments/Experiment/92518c6337964d95af1c417d83471dec.f-id.0b03e32c360245ac87a7be91a2c5ef54/ViewExperiment" w:history="1">
+        <w:r>
+          <w:rPr>
+            <w:rStyle w:val="Hyperlink"/>
+          </w:rPr>
+          <w:t>https://studio.azureml.net/Home/ViewWorkspaceCached/92518c6337964d95af1c417d83471dec#Workspaces/Experiments/Experiment/92518c6337964d95af1c417d83471dec.f-id.0b03e32c360245ac87a7be91a2c5ef54/ViewExperiment</w:t>
+        </w:r>
+      </w:hyperlink>
+    </w:p>
+    <w:p>
+      <w:pPr>
+        <w:rPr>
+          <w:lang w:val="hr-HR"/>
+        </w:rPr>
+      </w:pPr>
+      <w:r>
+        <w:rPr>
+          <w:lang w:val="hr-HR"/>
+        </w:rPr>
         <w:t>Flask dokumentacija se može proučiti na:</w:t>
       </w:r>
     </w:p>
@@ -4991,7 +5024,7 @@
           <w:lang w:val="hr-HR"/>
         </w:rPr>
       </w:pPr>
-      <w:hyperlink r:id="rId25" w:history="1">
+      <w:hyperlink r:id="rId26" w:history="1">
         <w:r>
           <w:rPr>
             <w:rStyle w:val="Hyperlink"/>
@@ -5024,7 +5057,7 @@
           <w:lang w:val="hr-HR"/>
         </w:rPr>
       </w:pPr>
-      <w:hyperlink r:id="rId26" w:history="1">
+      <w:hyperlink r:id="rId27" w:history="1">
         <w:r>
           <w:rPr>
             <w:rStyle w:val="Hyperlink"/>
@@ -5102,7 +5135,7 @@
           <w:rPr>
             <w:noProof/>
           </w:rPr>
-          <w:t>1</w:t>
+          <w:t>14</w:t>
         </w:r>
         <w:r>
           <w:rPr>
@@ -5151,7 +5184,7 @@
   <w:abstractNum w:abstractNumId="0">
     <w:nsid w:val="0C6B042B"/>
     <w:multiLevelType w:val="hybridMultilevel"/>
-    <w:tmpl w:val="27BA9446"/>
+    <w:tmpl w:val="7122B786"/>
     <w:lvl w:ilvl="0" w:tplc="08090001">
       <w:start w:val="1"/>
       <w:numFmt w:val="bullet"/>
@@ -7111,7 +7144,7 @@
 </file>
 
 <file path=customXml/itemProps1.xml><?xml version="1.0" encoding="utf-8"?>
-<ds:datastoreItem xmlns:ds="http://schemas.openxmlformats.org/officeDocument/2006/customXml" ds:itemID="{15A72DE1-73E9-48B0-90C5-A92BF9385A69}">
+<ds:datastoreItem xmlns:ds="http://schemas.openxmlformats.org/officeDocument/2006/customXml" ds:itemID="{9C0CAB45-0481-4FDF-B900-D02AEB55D1E7}">
   <ds:schemaRefs>
     <ds:schemaRef ds:uri="http://schemas.openxmlformats.org/officeDocument/2006/bibliography"/>
   </ds:schemaRefs>

</xml_diff>